<commit_message>
Updated cover page and fixed ULS logo
</commit_message>
<xml_diff>
--- a/Cover page.docx
+++ b/Cover page.docx
@@ -10,16 +10,16 @@
         <mc:AlternateContent>
           <mc:Choice Requires="wps">
             <w:drawing>
-              <wp:anchor distT="0" distB="0" distL="114300" distR="114300" simplePos="0" relativeHeight="251661312" behindDoc="0" locked="0" layoutInCell="1" allowOverlap="1" wp14:anchorId="36CC8DC0" wp14:editId="7181DD03">
+              <wp:anchor distT="0" distB="0" distL="114300" distR="114300" simplePos="0" relativeHeight="251661312" behindDoc="0" locked="0" layoutInCell="1" allowOverlap="1" wp14:anchorId="36CC8DC0" wp14:editId="6E67432C">
                 <wp:simplePos x="0" y="0"/>
                 <wp:positionH relativeFrom="margin">
-                  <wp:align>center</wp:align>
+                  <wp:posOffset>914400</wp:posOffset>
                 </wp:positionH>
                 <wp:positionV relativeFrom="paragraph">
-                  <wp:posOffset>3253548</wp:posOffset>
+                  <wp:posOffset>1871331</wp:posOffset>
                 </wp:positionV>
-                <wp:extent cx="3902149" cy="3019646"/>
-                <wp:effectExtent l="0" t="0" r="3175" b="9525"/>
+                <wp:extent cx="3902149" cy="4901388"/>
+                <wp:effectExtent l="0" t="0" r="3175" b="0"/>
                 <wp:wrapNone/>
                 <wp:docPr id="493465622" name="Text Box 6"/>
                 <wp:cNvGraphicFramePr/>
@@ -30,7 +30,7 @@
                       <wps:spPr>
                         <a:xfrm>
                           <a:off x="0" y="0"/>
-                          <a:ext cx="3902149" cy="3019646"/>
+                          <a:ext cx="3902149" cy="4901388"/>
                         </a:xfrm>
                         <a:prstGeom prst="rect">
                           <a:avLst/>
@@ -127,7 +127,313 @@
                                 <w:sz w:val="24"/>
                                 <w:szCs w:val="24"/>
                               </w:rPr>
-                              <w:t>A project submitted to UniLaSalle for the MSc Agricultural and Food Data Management with the Food and Agriculture Organization of the United Nations</w:t>
+                              <w:t xml:space="preserve">A project </w:t>
+                            </w:r>
+                            <w:r>
+                              <w:rPr>
+                                <w:rFonts w:ascii="Verdana" w:hAnsi="Verdana"/>
+                                <w:sz w:val="24"/>
+                                <w:szCs w:val="24"/>
+                              </w:rPr>
+                              <w:t>submitted to UniLaSalle for the MSc Agricultural and Food Data Management with the Food and Agriculture Organization of the United Nations</w:t>
+                            </w:r>
+                          </w:p>
+                          <w:p>
+                            <w:pPr>
+                              <w:jc w:val="both"/>
+                              <w:rPr>
+                                <w:rFonts w:ascii="Verdana" w:hAnsi="Verdana" w:cs="Arial"/>
+                                <w:b/>
+                                <w:bCs/>
+                                <w:color w:val="222222"/>
+                                <w:sz w:val="24"/>
+                                <w:szCs w:val="24"/>
+                                <w:shd w:val="clear" w:color="auto" w:fill="FFFFFF"/>
+                              </w:rPr>
+                            </w:pPr>
+                            <w:r>
+                              <w:rPr>
+                                <w:rFonts w:ascii="Verdana" w:hAnsi="Verdana" w:cs="Arial"/>
+                                <w:b/>
+                                <w:bCs/>
+                                <w:color w:val="222222"/>
+                                <w:sz w:val="24"/>
+                                <w:szCs w:val="24"/>
+                                <w:shd w:val="clear" w:color="auto" w:fill="FFFFFF"/>
+                              </w:rPr>
+                              <w:t>Jury</w:t>
+                            </w:r>
+                          </w:p>
+                          <w:p>
+                            <w:pPr>
+                              <w:rPr>
+                                <w:rFonts w:ascii="Verdana" w:hAnsi="Verdana" w:cs="Arial"/>
+                                <w:i/>
+                                <w:iCs/>
+                                <w:color w:val="222222"/>
+                                <w:sz w:val="24"/>
+                                <w:szCs w:val="24"/>
+                                <w:shd w:val="clear" w:color="auto" w:fill="FFFFFF"/>
+                              </w:rPr>
+                            </w:pPr>
+                            <w:r>
+                              <w:rPr>
+                                <w:rFonts w:ascii="Verdana" w:hAnsi="Verdana" w:cs="Arial"/>
+                                <w:i/>
+                                <w:iCs/>
+                                <w:color w:val="222222"/>
+                                <w:sz w:val="24"/>
+                                <w:szCs w:val="24"/>
+                                <w:shd w:val="clear" w:color="auto" w:fill="FFFFFF"/>
+                              </w:rPr>
+                              <w:t xml:space="preserve">Laila </w:t>
+                            </w:r>
+                            <w:proofErr w:type="spellStart"/>
+                            <w:r>
+                              <w:rPr>
+                                <w:rFonts w:ascii="Verdana" w:hAnsi="Verdana" w:cs="Arial"/>
+                                <w:i/>
+                                <w:iCs/>
+                                <w:color w:val="222222"/>
+                                <w:sz w:val="24"/>
+                                <w:szCs w:val="24"/>
+                                <w:shd w:val="clear" w:color="auto" w:fill="FFFFFF"/>
+                              </w:rPr>
+                              <w:t>Raddaf</w:t>
+                            </w:r>
+                            <w:proofErr w:type="spellEnd"/>
+                            <w:r>
+                              <w:rPr>
+                                <w:rFonts w:ascii="Verdana" w:hAnsi="Verdana" w:cs="Arial"/>
+                                <w:i/>
+                                <w:iCs/>
+                                <w:color w:val="222222"/>
+                                <w:sz w:val="24"/>
+                                <w:szCs w:val="24"/>
+                                <w:shd w:val="clear" w:color="auto" w:fill="FFFFFF"/>
+                              </w:rPr>
+                              <w:t xml:space="preserve"> -</w:t>
+                            </w:r>
+                            <w:r>
+                              <w:rPr>
+                                <w:rFonts w:ascii="Verdana" w:hAnsi="Verdana" w:cs="Arial"/>
+                                <w:i/>
+                                <w:iCs/>
+                                <w:color w:val="222222"/>
+                                <w:sz w:val="24"/>
+                                <w:szCs w:val="24"/>
+                                <w:shd w:val="clear" w:color="auto" w:fill="FFFFFF"/>
+                              </w:rPr>
+                              <w:t xml:space="preserve"> </w:t>
+                            </w:r>
+                            <w:r>
+                              <w:rPr>
+                                <w:rFonts w:ascii="Verdana" w:hAnsi="Verdana" w:cs="Arial"/>
+                                <w:i/>
+                                <w:iCs/>
+                                <w:color w:val="222222"/>
+                                <w:sz w:val="24"/>
+                                <w:szCs w:val="24"/>
+                                <w:shd w:val="clear" w:color="auto" w:fill="FFFFFF"/>
+                              </w:rPr>
+                              <w:t>A</w:t>
+                            </w:r>
+                            <w:r>
+                              <w:rPr>
+                                <w:rFonts w:ascii="Verdana" w:hAnsi="Verdana" w:cs="Arial"/>
+                                <w:i/>
+                                <w:iCs/>
+                                <w:color w:val="222222"/>
+                                <w:sz w:val="24"/>
+                                <w:szCs w:val="24"/>
+                                <w:shd w:val="clear" w:color="auto" w:fill="FFFFFF"/>
+                              </w:rPr>
+                              <w:t xml:space="preserve">ssociate </w:t>
+                            </w:r>
+                            <w:r>
+                              <w:rPr>
+                                <w:rFonts w:ascii="Verdana" w:hAnsi="Verdana" w:cs="Arial"/>
+                                <w:i/>
+                                <w:iCs/>
+                                <w:color w:val="222222"/>
+                                <w:sz w:val="24"/>
+                                <w:szCs w:val="24"/>
+                                <w:shd w:val="clear" w:color="auto" w:fill="FFFFFF"/>
+                              </w:rPr>
+                              <w:t>P</w:t>
+                            </w:r>
+                            <w:r>
+                              <w:rPr>
+                                <w:rFonts w:ascii="Verdana" w:hAnsi="Verdana" w:cs="Arial"/>
+                                <w:i/>
+                                <w:iCs/>
+                                <w:color w:val="222222"/>
+                                <w:sz w:val="24"/>
+                                <w:szCs w:val="24"/>
+                                <w:shd w:val="clear" w:color="auto" w:fill="FFFFFF"/>
+                              </w:rPr>
+                              <w:t xml:space="preserve">rofessor in </w:t>
+                            </w:r>
+                            <w:r>
+                              <w:rPr>
+                                <w:rFonts w:ascii="Verdana" w:hAnsi="Verdana" w:cs="Arial"/>
+                                <w:i/>
+                                <w:iCs/>
+                                <w:color w:val="222222"/>
+                                <w:sz w:val="24"/>
+                                <w:szCs w:val="24"/>
+                                <w:shd w:val="clear" w:color="auto" w:fill="FFFFFF"/>
+                              </w:rPr>
+                              <w:t>S</w:t>
+                            </w:r>
+                            <w:r>
+                              <w:rPr>
+                                <w:rFonts w:ascii="Verdana" w:hAnsi="Verdana" w:cs="Arial"/>
+                                <w:i/>
+                                <w:iCs/>
+                                <w:color w:val="222222"/>
+                                <w:sz w:val="24"/>
+                                <w:szCs w:val="24"/>
+                                <w:shd w:val="clear" w:color="auto" w:fill="FFFFFF"/>
+                              </w:rPr>
+                              <w:t>tatistics</w:t>
+                            </w:r>
+                          </w:p>
+                          <w:p>
+                            <w:pPr>
+                              <w:rPr>
+                                <w:rFonts w:ascii="Verdana" w:hAnsi="Verdana" w:cs="Arial"/>
+                                <w:i/>
+                                <w:iCs/>
+                                <w:color w:val="222222"/>
+                                <w:sz w:val="24"/>
+                                <w:szCs w:val="24"/>
+                                <w:shd w:val="clear" w:color="auto" w:fill="FFFFFF"/>
+                              </w:rPr>
+                            </w:pPr>
+                            <w:r>
+                              <w:rPr>
+                                <w:rFonts w:ascii="Verdana" w:hAnsi="Verdana" w:cs="Arial"/>
+                                <w:i/>
+                                <w:iCs/>
+                                <w:color w:val="222222"/>
+                                <w:sz w:val="24"/>
+                                <w:szCs w:val="24"/>
+                                <w:shd w:val="clear" w:color="auto" w:fill="FFFFFF"/>
+                              </w:rPr>
+                              <w:t xml:space="preserve">Jérôme </w:t>
+                            </w:r>
+                            <w:r>
+                              <w:rPr>
+                                <w:rFonts w:ascii="Verdana" w:hAnsi="Verdana" w:cs="Arial"/>
+                                <w:i/>
+                                <w:iCs/>
+                                <w:color w:val="222222"/>
+                                <w:sz w:val="24"/>
+                                <w:szCs w:val="24"/>
+                                <w:shd w:val="clear" w:color="auto" w:fill="FFFFFF"/>
+                              </w:rPr>
+                              <w:t>DANTAN</w:t>
+                            </w:r>
+                            <w:r>
+                              <w:rPr>
+                                <w:rFonts w:ascii="Verdana" w:hAnsi="Verdana" w:cs="Arial"/>
+                                <w:i/>
+                                <w:iCs/>
+                                <w:color w:val="222222"/>
+                                <w:sz w:val="24"/>
+                                <w:szCs w:val="24"/>
+                                <w:shd w:val="clear" w:color="auto" w:fill="FFFFFF"/>
+                              </w:rPr>
+                              <w:t xml:space="preserve"> - </w:t>
+                            </w:r>
+                            <w:proofErr w:type="spellStart"/>
+                            <w:r>
+                              <w:rPr>
+                                <w:rFonts w:ascii="Verdana" w:hAnsi="Verdana" w:cs="Arial"/>
+                                <w:i/>
+                                <w:iCs/>
+                                <w:color w:val="222222"/>
+                                <w:sz w:val="24"/>
+                                <w:szCs w:val="24"/>
+                                <w:shd w:val="clear" w:color="auto" w:fill="FFFFFF"/>
+                              </w:rPr>
+                              <w:t>Enseignant-Chercheur</w:t>
+                            </w:r>
+                            <w:proofErr w:type="spellEnd"/>
+                            <w:r>
+                              <w:rPr>
+                                <w:rFonts w:ascii="Verdana" w:hAnsi="Verdana" w:cs="Arial"/>
+                                <w:i/>
+                                <w:iCs/>
+                                <w:color w:val="222222"/>
+                                <w:sz w:val="24"/>
+                                <w:szCs w:val="24"/>
+                                <w:shd w:val="clear" w:color="auto" w:fill="FFFFFF"/>
+                              </w:rPr>
+                              <w:t>, Informatique</w:t>
+                            </w:r>
+                          </w:p>
+                          <w:p>
+                            <w:pPr>
+                              <w:rPr>
+                                <w:rFonts w:ascii="Verdana" w:hAnsi="Verdana" w:cs="Arial"/>
+                                <w:i/>
+                                <w:iCs/>
+                                <w:color w:val="222222"/>
+                                <w:sz w:val="24"/>
+                                <w:szCs w:val="24"/>
+                                <w:shd w:val="clear" w:color="auto" w:fill="FFFFFF"/>
+                              </w:rPr>
+                            </w:pPr>
+                            <w:r>
+                              <w:rPr>
+                                <w:rFonts w:ascii="Verdana" w:hAnsi="Verdana" w:cs="Arial"/>
+                                <w:i/>
+                                <w:iCs/>
+                                <w:color w:val="222222"/>
+                                <w:sz w:val="24"/>
+                                <w:szCs w:val="24"/>
+                                <w:shd w:val="clear" w:color="auto" w:fill="FFFFFF"/>
+                              </w:rPr>
+                              <w:t xml:space="preserve">Salima </w:t>
+                            </w:r>
+                            <w:r>
+                              <w:rPr>
+                                <w:rFonts w:ascii="Verdana" w:hAnsi="Verdana" w:cs="Arial"/>
+                                <w:i/>
+                                <w:iCs/>
+                                <w:color w:val="222222"/>
+                                <w:sz w:val="24"/>
+                                <w:szCs w:val="24"/>
+                                <w:shd w:val="clear" w:color="auto" w:fill="FFFFFF"/>
+                              </w:rPr>
+                              <w:t>TAIBI</w:t>
+                            </w:r>
+                          </w:p>
+                          <w:p>
+                            <w:pPr>
+                              <w:rPr>
+                                <w:rFonts w:ascii="Verdana" w:hAnsi="Verdana" w:cs="Arial"/>
+                                <w:i/>
+                                <w:iCs/>
+                                <w:color w:val="222222"/>
+                                <w:sz w:val="24"/>
+                                <w:szCs w:val="24"/>
+                                <w:shd w:val="clear" w:color="auto" w:fill="FFFFFF"/>
+                              </w:rPr>
+                            </w:pPr>
+                            <w:r>
+                              <w:rPr>
+                                <w:rFonts w:ascii="Verdana" w:hAnsi="Verdana" w:cs="Arial"/>
+                                <w:i/>
+                                <w:iCs/>
+                                <w:color w:val="222222"/>
+                                <w:sz w:val="24"/>
+                                <w:szCs w:val="24"/>
+                                <w:shd w:val="clear" w:color="auto" w:fill="FFFFFF"/>
+                              </w:rPr>
+                              <w:t>Christian Mongeau – Statistician at FAO</w:t>
                             </w:r>
                           </w:p>
                         </w:txbxContent>
@@ -156,7 +462,7 @@
                 <v:stroke joinstyle="miter"/>
                 <v:path gradientshapeok="t" o:connecttype="rect"/>
               </v:shapetype>
-              <v:shape id="Text Box 6" o:spid="_x0000_s1026" type="#_x0000_t202" style="position:absolute;margin-left:0;margin-top:256.2pt;width:307.25pt;height:237.75pt;z-index:251661312;visibility:visible;mso-wrap-style:square;mso-width-percent:0;mso-height-percent:0;mso-wrap-distance-left:9pt;mso-wrap-distance-top:0;mso-wrap-distance-right:9pt;mso-wrap-distance-bottom:0;mso-position-horizontal:center;mso-position-horizontal-relative:margin;mso-position-vertical:absolute;mso-position-vertical-relative:text;mso-width-percent:0;mso-height-percent:0;mso-width-relative:margin;mso-height-relative:margin;v-text-anchor:top" o:gfxdata="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" fillcolor="white [3201]" stroked="f" strokeweight=".5pt">
+              <v:shape id="Text Box 6" o:spid="_x0000_s1026" type="#_x0000_t202" style="position:absolute;margin-left:1in;margin-top:147.35pt;width:307.25pt;height:385.95pt;z-index:251661312;visibility:visible;mso-wrap-style:square;mso-width-percent:0;mso-height-percent:0;mso-wrap-distance-left:9pt;mso-wrap-distance-top:0;mso-wrap-distance-right:9pt;mso-wrap-distance-bottom:0;mso-position-horizontal:absolute;mso-position-horizontal-relative:margin;mso-position-vertical:absolute;mso-position-vertical-relative:text;mso-width-percent:0;mso-height-percent:0;mso-width-relative:margin;mso-height-relative:margin;v-text-anchor:top" o:gfxdata="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" fillcolor="white [3201]" stroked="f" strokeweight=".5pt">
                 <v:textbox>
                   <w:txbxContent>
                     <w:p>
@@ -242,7 +548,313 @@
                           <w:sz w:val="24"/>
                           <w:szCs w:val="24"/>
                         </w:rPr>
-                        <w:t>A project submitted to UniLaSalle for the MSc Agricultural and Food Data Management with the Food and Agriculture Organization of the United Nations</w:t>
+                        <w:t xml:space="preserve">A project </w:t>
+                      </w:r>
+                      <w:r>
+                        <w:rPr>
+                          <w:rFonts w:ascii="Verdana" w:hAnsi="Verdana"/>
+                          <w:sz w:val="24"/>
+                          <w:szCs w:val="24"/>
+                        </w:rPr>
+                        <w:t>submitted to UniLaSalle for the MSc Agricultural and Food Data Management with the Food and Agriculture Organization of the United Nations</w:t>
+                      </w:r>
+                    </w:p>
+                    <w:p>
+                      <w:pPr>
+                        <w:jc w:val="both"/>
+                        <w:rPr>
+                          <w:rFonts w:ascii="Verdana" w:hAnsi="Verdana" w:cs="Arial"/>
+                          <w:b/>
+                          <w:bCs/>
+                          <w:color w:val="222222"/>
+                          <w:sz w:val="24"/>
+                          <w:szCs w:val="24"/>
+                          <w:shd w:val="clear" w:color="auto" w:fill="FFFFFF"/>
+                        </w:rPr>
+                      </w:pPr>
+                      <w:r>
+                        <w:rPr>
+                          <w:rFonts w:ascii="Verdana" w:hAnsi="Verdana" w:cs="Arial"/>
+                          <w:b/>
+                          <w:bCs/>
+                          <w:color w:val="222222"/>
+                          <w:sz w:val="24"/>
+                          <w:szCs w:val="24"/>
+                          <w:shd w:val="clear" w:color="auto" w:fill="FFFFFF"/>
+                        </w:rPr>
+                        <w:t>Jury</w:t>
+                      </w:r>
+                    </w:p>
+                    <w:p>
+                      <w:pPr>
+                        <w:rPr>
+                          <w:rFonts w:ascii="Verdana" w:hAnsi="Verdana" w:cs="Arial"/>
+                          <w:i/>
+                          <w:iCs/>
+                          <w:color w:val="222222"/>
+                          <w:sz w:val="24"/>
+                          <w:szCs w:val="24"/>
+                          <w:shd w:val="clear" w:color="auto" w:fill="FFFFFF"/>
+                        </w:rPr>
+                      </w:pPr>
+                      <w:r>
+                        <w:rPr>
+                          <w:rFonts w:ascii="Verdana" w:hAnsi="Verdana" w:cs="Arial"/>
+                          <w:i/>
+                          <w:iCs/>
+                          <w:color w:val="222222"/>
+                          <w:sz w:val="24"/>
+                          <w:szCs w:val="24"/>
+                          <w:shd w:val="clear" w:color="auto" w:fill="FFFFFF"/>
+                        </w:rPr>
+                        <w:t xml:space="preserve">Laila </w:t>
+                      </w:r>
+                      <w:proofErr w:type="spellStart"/>
+                      <w:r>
+                        <w:rPr>
+                          <w:rFonts w:ascii="Verdana" w:hAnsi="Verdana" w:cs="Arial"/>
+                          <w:i/>
+                          <w:iCs/>
+                          <w:color w:val="222222"/>
+                          <w:sz w:val="24"/>
+                          <w:szCs w:val="24"/>
+                          <w:shd w:val="clear" w:color="auto" w:fill="FFFFFF"/>
+                        </w:rPr>
+                        <w:t>Raddaf</w:t>
+                      </w:r>
+                      <w:proofErr w:type="spellEnd"/>
+                      <w:r>
+                        <w:rPr>
+                          <w:rFonts w:ascii="Verdana" w:hAnsi="Verdana" w:cs="Arial"/>
+                          <w:i/>
+                          <w:iCs/>
+                          <w:color w:val="222222"/>
+                          <w:sz w:val="24"/>
+                          <w:szCs w:val="24"/>
+                          <w:shd w:val="clear" w:color="auto" w:fill="FFFFFF"/>
+                        </w:rPr>
+                        <w:t xml:space="preserve"> -</w:t>
+                      </w:r>
+                      <w:r>
+                        <w:rPr>
+                          <w:rFonts w:ascii="Verdana" w:hAnsi="Verdana" w:cs="Arial"/>
+                          <w:i/>
+                          <w:iCs/>
+                          <w:color w:val="222222"/>
+                          <w:sz w:val="24"/>
+                          <w:szCs w:val="24"/>
+                          <w:shd w:val="clear" w:color="auto" w:fill="FFFFFF"/>
+                        </w:rPr>
+                        <w:t xml:space="preserve"> </w:t>
+                      </w:r>
+                      <w:r>
+                        <w:rPr>
+                          <w:rFonts w:ascii="Verdana" w:hAnsi="Verdana" w:cs="Arial"/>
+                          <w:i/>
+                          <w:iCs/>
+                          <w:color w:val="222222"/>
+                          <w:sz w:val="24"/>
+                          <w:szCs w:val="24"/>
+                          <w:shd w:val="clear" w:color="auto" w:fill="FFFFFF"/>
+                        </w:rPr>
+                        <w:t>A</w:t>
+                      </w:r>
+                      <w:r>
+                        <w:rPr>
+                          <w:rFonts w:ascii="Verdana" w:hAnsi="Verdana" w:cs="Arial"/>
+                          <w:i/>
+                          <w:iCs/>
+                          <w:color w:val="222222"/>
+                          <w:sz w:val="24"/>
+                          <w:szCs w:val="24"/>
+                          <w:shd w:val="clear" w:color="auto" w:fill="FFFFFF"/>
+                        </w:rPr>
+                        <w:t xml:space="preserve">ssociate </w:t>
+                      </w:r>
+                      <w:r>
+                        <w:rPr>
+                          <w:rFonts w:ascii="Verdana" w:hAnsi="Verdana" w:cs="Arial"/>
+                          <w:i/>
+                          <w:iCs/>
+                          <w:color w:val="222222"/>
+                          <w:sz w:val="24"/>
+                          <w:szCs w:val="24"/>
+                          <w:shd w:val="clear" w:color="auto" w:fill="FFFFFF"/>
+                        </w:rPr>
+                        <w:t>P</w:t>
+                      </w:r>
+                      <w:r>
+                        <w:rPr>
+                          <w:rFonts w:ascii="Verdana" w:hAnsi="Verdana" w:cs="Arial"/>
+                          <w:i/>
+                          <w:iCs/>
+                          <w:color w:val="222222"/>
+                          <w:sz w:val="24"/>
+                          <w:szCs w:val="24"/>
+                          <w:shd w:val="clear" w:color="auto" w:fill="FFFFFF"/>
+                        </w:rPr>
+                        <w:t xml:space="preserve">rofessor in </w:t>
+                      </w:r>
+                      <w:r>
+                        <w:rPr>
+                          <w:rFonts w:ascii="Verdana" w:hAnsi="Verdana" w:cs="Arial"/>
+                          <w:i/>
+                          <w:iCs/>
+                          <w:color w:val="222222"/>
+                          <w:sz w:val="24"/>
+                          <w:szCs w:val="24"/>
+                          <w:shd w:val="clear" w:color="auto" w:fill="FFFFFF"/>
+                        </w:rPr>
+                        <w:t>S</w:t>
+                      </w:r>
+                      <w:r>
+                        <w:rPr>
+                          <w:rFonts w:ascii="Verdana" w:hAnsi="Verdana" w:cs="Arial"/>
+                          <w:i/>
+                          <w:iCs/>
+                          <w:color w:val="222222"/>
+                          <w:sz w:val="24"/>
+                          <w:szCs w:val="24"/>
+                          <w:shd w:val="clear" w:color="auto" w:fill="FFFFFF"/>
+                        </w:rPr>
+                        <w:t>tatistics</w:t>
+                      </w:r>
+                    </w:p>
+                    <w:p>
+                      <w:pPr>
+                        <w:rPr>
+                          <w:rFonts w:ascii="Verdana" w:hAnsi="Verdana" w:cs="Arial"/>
+                          <w:i/>
+                          <w:iCs/>
+                          <w:color w:val="222222"/>
+                          <w:sz w:val="24"/>
+                          <w:szCs w:val="24"/>
+                          <w:shd w:val="clear" w:color="auto" w:fill="FFFFFF"/>
+                        </w:rPr>
+                      </w:pPr>
+                      <w:r>
+                        <w:rPr>
+                          <w:rFonts w:ascii="Verdana" w:hAnsi="Verdana" w:cs="Arial"/>
+                          <w:i/>
+                          <w:iCs/>
+                          <w:color w:val="222222"/>
+                          <w:sz w:val="24"/>
+                          <w:szCs w:val="24"/>
+                          <w:shd w:val="clear" w:color="auto" w:fill="FFFFFF"/>
+                        </w:rPr>
+                        <w:t xml:space="preserve">Jérôme </w:t>
+                      </w:r>
+                      <w:r>
+                        <w:rPr>
+                          <w:rFonts w:ascii="Verdana" w:hAnsi="Verdana" w:cs="Arial"/>
+                          <w:i/>
+                          <w:iCs/>
+                          <w:color w:val="222222"/>
+                          <w:sz w:val="24"/>
+                          <w:szCs w:val="24"/>
+                          <w:shd w:val="clear" w:color="auto" w:fill="FFFFFF"/>
+                        </w:rPr>
+                        <w:t>DANTAN</w:t>
+                      </w:r>
+                      <w:r>
+                        <w:rPr>
+                          <w:rFonts w:ascii="Verdana" w:hAnsi="Verdana" w:cs="Arial"/>
+                          <w:i/>
+                          <w:iCs/>
+                          <w:color w:val="222222"/>
+                          <w:sz w:val="24"/>
+                          <w:szCs w:val="24"/>
+                          <w:shd w:val="clear" w:color="auto" w:fill="FFFFFF"/>
+                        </w:rPr>
+                        <w:t xml:space="preserve"> - </w:t>
+                      </w:r>
+                      <w:proofErr w:type="spellStart"/>
+                      <w:r>
+                        <w:rPr>
+                          <w:rFonts w:ascii="Verdana" w:hAnsi="Verdana" w:cs="Arial"/>
+                          <w:i/>
+                          <w:iCs/>
+                          <w:color w:val="222222"/>
+                          <w:sz w:val="24"/>
+                          <w:szCs w:val="24"/>
+                          <w:shd w:val="clear" w:color="auto" w:fill="FFFFFF"/>
+                        </w:rPr>
+                        <w:t>Enseignant-Chercheur</w:t>
+                      </w:r>
+                      <w:proofErr w:type="spellEnd"/>
+                      <w:r>
+                        <w:rPr>
+                          <w:rFonts w:ascii="Verdana" w:hAnsi="Verdana" w:cs="Arial"/>
+                          <w:i/>
+                          <w:iCs/>
+                          <w:color w:val="222222"/>
+                          <w:sz w:val="24"/>
+                          <w:szCs w:val="24"/>
+                          <w:shd w:val="clear" w:color="auto" w:fill="FFFFFF"/>
+                        </w:rPr>
+                        <w:t>, Informatique</w:t>
+                      </w:r>
+                    </w:p>
+                    <w:p>
+                      <w:pPr>
+                        <w:rPr>
+                          <w:rFonts w:ascii="Verdana" w:hAnsi="Verdana" w:cs="Arial"/>
+                          <w:i/>
+                          <w:iCs/>
+                          <w:color w:val="222222"/>
+                          <w:sz w:val="24"/>
+                          <w:szCs w:val="24"/>
+                          <w:shd w:val="clear" w:color="auto" w:fill="FFFFFF"/>
+                        </w:rPr>
+                      </w:pPr>
+                      <w:r>
+                        <w:rPr>
+                          <w:rFonts w:ascii="Verdana" w:hAnsi="Verdana" w:cs="Arial"/>
+                          <w:i/>
+                          <w:iCs/>
+                          <w:color w:val="222222"/>
+                          <w:sz w:val="24"/>
+                          <w:szCs w:val="24"/>
+                          <w:shd w:val="clear" w:color="auto" w:fill="FFFFFF"/>
+                        </w:rPr>
+                        <w:t xml:space="preserve">Salima </w:t>
+                      </w:r>
+                      <w:r>
+                        <w:rPr>
+                          <w:rFonts w:ascii="Verdana" w:hAnsi="Verdana" w:cs="Arial"/>
+                          <w:i/>
+                          <w:iCs/>
+                          <w:color w:val="222222"/>
+                          <w:sz w:val="24"/>
+                          <w:szCs w:val="24"/>
+                          <w:shd w:val="clear" w:color="auto" w:fill="FFFFFF"/>
+                        </w:rPr>
+                        <w:t>TAIBI</w:t>
+                      </w:r>
+                    </w:p>
+                    <w:p>
+                      <w:pPr>
+                        <w:rPr>
+                          <w:rFonts w:ascii="Verdana" w:hAnsi="Verdana" w:cs="Arial"/>
+                          <w:i/>
+                          <w:iCs/>
+                          <w:color w:val="222222"/>
+                          <w:sz w:val="24"/>
+                          <w:szCs w:val="24"/>
+                          <w:shd w:val="clear" w:color="auto" w:fill="FFFFFF"/>
+                        </w:rPr>
+                      </w:pPr>
+                      <w:r>
+                        <w:rPr>
+                          <w:rFonts w:ascii="Verdana" w:hAnsi="Verdana" w:cs="Arial"/>
+                          <w:i/>
+                          <w:iCs/>
+                          <w:color w:val="222222"/>
+                          <w:sz w:val="24"/>
+                          <w:szCs w:val="24"/>
+                          <w:shd w:val="clear" w:color="auto" w:fill="FFFFFF"/>
+                        </w:rPr>
+                        <w:t>Christian Mongeau – Statistician at FAO</w:t>
                       </w:r>
                     </w:p>
                   </w:txbxContent>
@@ -258,7 +870,79 @@
           <w:noProof/>
         </w:rPr>
         <w:drawing>
-          <wp:anchor distT="0" distB="0" distL="114300" distR="114300" simplePos="0" relativeHeight="251660288" behindDoc="0" locked="0" layoutInCell="1" allowOverlap="1" wp14:anchorId="2505726C" wp14:editId="410F7BFC">
+          <wp:anchor distT="0" distB="0" distL="114300" distR="114300" simplePos="0" relativeHeight="251658240" behindDoc="0" locked="0" layoutInCell="1" allowOverlap="1" wp14:anchorId="7F4F5F91" wp14:editId="4CCC8C6C">
+            <wp:simplePos x="0" y="0"/>
+            <wp:positionH relativeFrom="margin">
+              <wp:align>right</wp:align>
+            </wp:positionH>
+            <wp:positionV relativeFrom="paragraph">
+              <wp:posOffset>4120</wp:posOffset>
+            </wp:positionV>
+            <wp:extent cx="3040380" cy="1104900"/>
+            <wp:effectExtent l="0" t="0" r="0" b="0"/>
+            <wp:wrapSquare wrapText="bothSides"/>
+            <wp:docPr id="1572859317" name="Picture 4"/>
+            <wp:cNvGraphicFramePr>
+              <a:graphicFrameLocks xmlns:a="http://schemas.openxmlformats.org/drawingml/2006/main" noChangeAspect="1"/>
+            </wp:cNvGraphicFramePr>
+            <a:graphic xmlns:a="http://schemas.openxmlformats.org/drawingml/2006/main">
+              <a:graphicData uri="http://schemas.openxmlformats.org/drawingml/2006/picture">
+                <pic:pic xmlns:pic="http://schemas.openxmlformats.org/drawingml/2006/picture">
+                  <pic:nvPicPr>
+                    <pic:cNvPr id="1572859317" name="Picture 4"/>
+                    <pic:cNvPicPr>
+                      <a:picLocks noChangeAspect="1" noChangeArrowheads="1"/>
+                    </pic:cNvPicPr>
+                  </pic:nvPicPr>
+                  <pic:blipFill>
+                    <a:blip r:embed="rId4" cstate="print">
+                      <a:extLst>
+                        <a:ext uri="{28A0092B-C50C-407E-A947-70E740481C1C}">
+                          <a14:useLocalDpi xmlns:a14="http://schemas.microsoft.com/office/drawing/2010/main" val="0"/>
+                        </a:ext>
+                      </a:extLst>
+                    </a:blip>
+                    <a:srcRect t="7549" b="7549"/>
+                    <a:stretch>
+                      <a:fillRect/>
+                    </a:stretch>
+                  </pic:blipFill>
+                  <pic:spPr bwMode="auto">
+                    <a:xfrm>
+                      <a:off x="0" y="0"/>
+                      <a:ext cx="3040380" cy="1104900"/>
+                    </a:xfrm>
+                    <a:prstGeom prst="rect">
+                      <a:avLst/>
+                    </a:prstGeom>
+                    <a:noFill/>
+                    <a:ln>
+                      <a:noFill/>
+                    </a:ln>
+                    <a:extLst>
+                      <a:ext uri="{53640926-AAD7-44D8-BBD7-CCE9431645EC}">
+                        <a14:shadowObscured xmlns:a14="http://schemas.microsoft.com/office/drawing/2010/main"/>
+                      </a:ext>
+                    </a:extLst>
+                  </pic:spPr>
+                </pic:pic>
+              </a:graphicData>
+            </a:graphic>
+            <wp14:sizeRelH relativeFrom="margin">
+              <wp14:pctWidth>0</wp14:pctWidth>
+            </wp14:sizeRelH>
+            <wp14:sizeRelV relativeFrom="margin">
+              <wp14:pctHeight>0</wp14:pctHeight>
+            </wp14:sizeRelV>
+          </wp:anchor>
+        </w:drawing>
+      </w:r>
+      <w:r>
+        <w:rPr>
+          <w:noProof/>
+        </w:rPr>
+        <w:drawing>
+          <wp:anchor distT="0" distB="0" distL="114300" distR="114300" simplePos="0" relativeHeight="251660288" behindDoc="0" locked="0" layoutInCell="1" allowOverlap="1" wp14:anchorId="2505726C" wp14:editId="6831878A">
             <wp:simplePos x="0" y="0"/>
             <wp:positionH relativeFrom="margin">
               <wp:align>left</wp:align>
@@ -283,7 +967,7 @@
                     </pic:cNvPicPr>
                   </pic:nvPicPr>
                   <pic:blipFill>
-                    <a:blip r:embed="rId4" cstate="print">
+                    <a:blip r:embed="rId5" cstate="print">
                       <a:extLst>
                         <a:ext uri="{28A0092B-C50C-407E-A947-70E740481C1C}">
                           <a14:useLocalDpi xmlns:a14="http://schemas.microsoft.com/office/drawing/2010/main" val="0"/>
@@ -319,7 +1003,7 @@
           <w:noProof/>
         </w:rPr>
         <w:drawing>
-          <wp:anchor distT="0" distB="0" distL="114300" distR="114300" simplePos="0" relativeHeight="251659264" behindDoc="0" locked="0" layoutInCell="1" allowOverlap="1" wp14:anchorId="5F03AC3C" wp14:editId="39F3CE31">
+          <wp:anchor distT="0" distB="0" distL="114300" distR="114300" simplePos="0" relativeHeight="251659264" behindDoc="0" locked="0" layoutInCell="1" allowOverlap="1" wp14:anchorId="5F03AC3C" wp14:editId="6808CEB6">
             <wp:simplePos x="0" y="0"/>
             <wp:positionH relativeFrom="margin">
               <wp:align>left</wp:align>
@@ -344,7 +1028,7 @@
                     </pic:cNvPicPr>
                   </pic:nvPicPr>
                   <pic:blipFill>
-                    <a:blip r:embed="rId5">
+                    <a:blip r:embed="rId6">
                       <a:extLst>
                         <a:ext uri="{28A0092B-C50C-407E-A947-70E740481C1C}">
                           <a14:useLocalDpi xmlns:a14="http://schemas.microsoft.com/office/drawing/2010/main" val="0"/>
@@ -372,76 +1056,6 @@
                 </pic:pic>
               </a:graphicData>
             </a:graphic>
-          </wp:anchor>
-        </w:drawing>
-      </w:r>
-      <w:r>
-        <w:rPr>
-          <w:noProof/>
-        </w:rPr>
-        <w:drawing>
-          <wp:anchor distT="0" distB="0" distL="114300" distR="114300" simplePos="0" relativeHeight="251658240" behindDoc="0" locked="0" layoutInCell="1" allowOverlap="1" wp14:anchorId="7F4F5F91" wp14:editId="1325C4D3">
-            <wp:simplePos x="0" y="0"/>
-            <wp:positionH relativeFrom="margin">
-              <wp:align>right</wp:align>
-            </wp:positionH>
-            <wp:positionV relativeFrom="paragraph">
-              <wp:posOffset>4120</wp:posOffset>
-            </wp:positionV>
-            <wp:extent cx="3040380" cy="1104900"/>
-            <wp:effectExtent l="0" t="0" r="7620" b="0"/>
-            <wp:wrapSquare wrapText="bothSides"/>
-            <wp:docPr id="1572859317" name="Picture 4"/>
-            <wp:cNvGraphicFramePr>
-              <a:graphicFrameLocks xmlns:a="http://schemas.openxmlformats.org/drawingml/2006/main" noChangeAspect="1"/>
-            </wp:cNvGraphicFramePr>
-            <a:graphic xmlns:a="http://schemas.openxmlformats.org/drawingml/2006/main">
-              <a:graphicData uri="http://schemas.openxmlformats.org/drawingml/2006/picture">
-                <pic:pic xmlns:pic="http://schemas.openxmlformats.org/drawingml/2006/picture">
-                  <pic:nvPicPr>
-                    <pic:cNvPr id="0" name="Picture 6"/>
-                    <pic:cNvPicPr>
-                      <a:picLocks noChangeAspect="1" noChangeArrowheads="1"/>
-                    </pic:cNvPicPr>
-                  </pic:nvPicPr>
-                  <pic:blipFill rotWithShape="1">
-                    <a:blip r:embed="rId6" cstate="print">
-                      <a:extLst>
-                        <a:ext uri="{28A0092B-C50C-407E-A947-70E740481C1C}">
-                          <a14:useLocalDpi xmlns:a14="http://schemas.microsoft.com/office/drawing/2010/main" val="0"/>
-                        </a:ext>
-                      </a:extLst>
-                    </a:blip>
-                    <a:srcRect l="3593" t="15697" r="3003" b="13345"/>
-                    <a:stretch/>
-                  </pic:blipFill>
-                  <pic:spPr bwMode="auto">
-                    <a:xfrm>
-                      <a:off x="0" y="0"/>
-                      <a:ext cx="3040380" cy="1104900"/>
-                    </a:xfrm>
-                    <a:prstGeom prst="rect">
-                      <a:avLst/>
-                    </a:prstGeom>
-                    <a:noFill/>
-                    <a:ln>
-                      <a:noFill/>
-                    </a:ln>
-                    <a:extLst>
-                      <a:ext uri="{53640926-AAD7-44D8-BBD7-CCE9431645EC}">
-                        <a14:shadowObscured xmlns:a14="http://schemas.microsoft.com/office/drawing/2010/main"/>
-                      </a:ext>
-                    </a:extLst>
-                  </pic:spPr>
-                </pic:pic>
-              </a:graphicData>
-            </a:graphic>
-            <wp14:sizeRelH relativeFrom="margin">
-              <wp14:pctWidth>0</wp14:pctWidth>
-            </wp14:sizeRelH>
-            <wp14:sizeRelV relativeFrom="margin">
-              <wp14:pctHeight>0</wp14:pctHeight>
-            </wp14:sizeRelV>
           </wp:anchor>
         </w:drawing>
       </w:r>

</xml_diff>